<commit_message>
changes to proposal doc
</commit_message>
<xml_diff>
--- a/Cyclone Australia Project Proposal.docx
+++ b/Cyclone Australia Project Proposal.docx
@@ -134,28 +134,26 @@
             <w:rStyle w:val="Hyperlink"/>
             <w:rFonts w:ascii="Open Sans" w:hAnsi="Open Sans" w:cs="Open Sans"/>
           </w:rPr>
-          <w:t>Bureau of Me</w:t>
-        </w:r>
-        <w:r>
-          <w:rPr>
-            <w:rStyle w:val="Hyperlink"/>
-            <w:rFonts w:ascii="Open Sans" w:hAnsi="Open Sans" w:cs="Open Sans"/>
-          </w:rPr>
-          <w:t>t</w:t>
-        </w:r>
-        <w:r>
-          <w:rPr>
-            <w:rStyle w:val="Hyperlink"/>
-            <w:rFonts w:ascii="Open Sans" w:hAnsi="Open Sans" w:cs="Open Sans"/>
-          </w:rPr>
-          <w:t>eorology</w:t>
+          <w:t>Bureau of Meteorology</w:t>
         </w:r>
       </w:hyperlink>
       <w:r>
         <w:rPr>
           <w:rFonts w:ascii="Open Sans" w:hAnsi="Open Sans" w:cs="Open Sans"/>
         </w:rPr>
-        <w:t xml:space="preserve"> can contains historical data from 1907 till present year 2021. For the purpose of the project the data set has been scaled back to only include year on year data from 1990 till present year. </w:t>
+        <w:t xml:space="preserve"> </w:t>
+      </w:r>
+      <w:r>
+        <w:rPr>
+          <w:rFonts w:ascii="Open Sans" w:hAnsi="Open Sans" w:cs="Open Sans"/>
+        </w:rPr>
+        <w:t>and</w:t>
+      </w:r>
+      <w:r>
+        <w:rPr>
+          <w:rFonts w:ascii="Open Sans" w:hAnsi="Open Sans" w:cs="Open Sans"/>
+        </w:rPr>
+        <w:t xml:space="preserve"> contains historical data from 1907 till present year 2021. For the purpose of the project the data set has been scaled back to only include year on year data from 1990 till present year. </w:t>
       </w:r>
     </w:p>
     <w:p>
@@ -542,21 +540,7 @@
         <w:rPr>
           <w:rFonts w:ascii="Open Sans" w:hAnsi="Open Sans" w:cs="Open Sans"/>
         </w:rPr>
-        <w:t xml:space="preserve">Visualisation: JavaScript (D3, </w:t>
-      </w:r>
-      <w:proofErr w:type="spellStart"/>
-      <w:r>
-        <w:rPr>
-          <w:rFonts w:ascii="Open Sans" w:hAnsi="Open Sans" w:cs="Open Sans"/>
-        </w:rPr>
-        <w:t>Plotly</w:t>
-      </w:r>
-      <w:proofErr w:type="spellEnd"/>
-      <w:r>
-        <w:rPr>
-          <w:rFonts w:ascii="Open Sans" w:hAnsi="Open Sans" w:cs="Open Sans"/>
-        </w:rPr>
-        <w:t>, Leaflet) HTML/CSS: Bootstrap</w:t>
+        <w:t>Visualisation: JavaScript (D3, Plotly, Leaflet) HTML/CSS: Bootstrap</w:t>
       </w:r>
     </w:p>
     <w:p>

</xml_diff>